<commit_message>
Continued working on the documentation
</commit_message>
<xml_diff>
--- a/CS313Documentation.docx
+++ b/CS313Documentation.docx
@@ -62,7 +62,112 @@
     </w:p>
     <w:p>
       <w:r>
-        <w:t>We used a Raspberry Pi running Ubuntu Mate to perform a man-in-the-middle attack on McKenna’s house’s network. We decided that Since we were essentially hacking a network, we decided that McKenna would do the actual practical portion at her house.</w:t>
+        <w:t xml:space="preserve">We used a Raspberry Pi running Ubuntu Mate to perform a man-in-the-middle attack on McKenna’s house’s network. </w:t>
+      </w:r>
+      <w:r>
+        <w:t>Since</w:t>
+      </w:r>
+      <w:r>
+        <w:t xml:space="preserve"> we were essentially hacking a network, we decided that McKenna would do the actual practical portion at her house.</w:t>
+      </w:r>
+      <w:r>
+        <w:t xml:space="preserve"> </w:t>
+      </w:r>
+    </w:p>
+    <w:p>
+      <w:pPr>
+        <w:pStyle w:val="Heading1"/>
+      </w:pPr>
+      <w:r>
+        <w:t>What We Learned</w:t>
+      </w:r>
+    </w:p>
+    <w:p>
+      <w:pPr>
+        <w:pStyle w:val="ListParagraph"/>
+        <w:numPr>
+          <w:ilvl w:val="0"/>
+          <w:numId w:val="1"/>
+        </w:numPr>
+      </w:pPr>
+      <w:r>
+        <w:t xml:space="preserve">ARP poisoning is ridiculously easy using Linux – all the commands are there; you just </w:t>
+      </w:r>
+      <w:proofErr w:type="gramStart"/>
+      <w:r>
+        <w:t>have to</w:t>
+      </w:r>
+      <w:proofErr w:type="gramEnd"/>
+      <w:r>
+        <w:t xml:space="preserve"> know how to use them.</w:t>
+      </w:r>
+    </w:p>
+    <w:p>
+      <w:pPr>
+        <w:pStyle w:val="ListParagraph"/>
+        <w:numPr>
+          <w:ilvl w:val="0"/>
+          <w:numId w:val="1"/>
+        </w:numPr>
+      </w:pPr>
+      <w:r>
+        <w:t>Relating to the previous point, Linux is the ideal choice for a host OS – again, all the commands are there; no extra code or setup is required.</w:t>
+      </w:r>
+    </w:p>
+    <w:p>
+      <w:pPr>
+        <w:pStyle w:val="ListParagraph"/>
+        <w:numPr>
+          <w:ilvl w:val="0"/>
+          <w:numId w:val="1"/>
+        </w:numPr>
+      </w:pPr>
+      <w:r>
+        <w:t xml:space="preserve">When we were deciding which OS to use as a host, we looked at C++ on Windows. We then decided to use Linux since the C++ samples we found online looked ridiculously complicated. </w:t>
+      </w:r>
+    </w:p>
+    <w:p>
+      <w:pPr>
+        <w:pStyle w:val="ListParagraph"/>
+        <w:numPr>
+          <w:ilvl w:val="0"/>
+          <w:numId w:val="1"/>
+        </w:numPr>
+      </w:pPr>
+      <w:r>
+        <w:t xml:space="preserve">You can ARP spoof individual devices; you don’t have to spoof the whole network at once. </w:t>
+      </w:r>
+    </w:p>
+    <w:p>
+      <w:pPr>
+        <w:pStyle w:val="Heading1"/>
+      </w:pPr>
+      <w:r>
+        <w:t>Where the Project Could Go Next</w:t>
+      </w:r>
+    </w:p>
+    <w:p>
+      <w:pPr>
+        <w:pStyle w:val="ListParagraph"/>
+        <w:numPr>
+          <w:ilvl w:val="0"/>
+          <w:numId w:val="1"/>
+        </w:numPr>
+      </w:pPr>
+      <w:r>
+        <w:t>What we have learned could be used to help develop techniques to prevent ARP spoofing.</w:t>
+      </w:r>
+    </w:p>
+    <w:p>
+      <w:pPr>
+        <w:pStyle w:val="ListParagraph"/>
+        <w:numPr>
+          <w:ilvl w:val="0"/>
+          <w:numId w:val="1"/>
+        </w:numPr>
+      </w:pPr>
+      <w:r>
+        <w:t>Or, on the opposite end of the moral spectrum, it could be used to do a larger scale attack.</w:t>
       </w:r>
       <w:bookmarkStart w:id="0" w:name="_GoBack"/>
       <w:bookmarkEnd w:id="0"/>

</xml_diff>